<commit_message>
added converted docx files
</commit_message>
<xml_diff>
--- a/2016/160515 Knebworth Parish News June.docx
+++ b/2016/160515 Knebworth Parish News June.docx
@@ -1,6 +1,6 @@
 
 <file path=word/document.xml><?xml version="1.0" encoding="utf-8"?>
-<w:document xmlns:wpc="http://schemas.microsoft.com/office/word/2010/wordprocessingCanvas" xmlns:mc="http://schemas.openxmlformats.org/markup-compatibility/2006" xmlns:o="urn:schemas-microsoft-com:office:office" xmlns:r="http://schemas.openxmlformats.org/officeDocument/2006/relationships" xmlns:m="http://schemas.openxmlformats.org/officeDocument/2006/math" xmlns:v="urn:schemas-microsoft-com:vml" xmlns:wp14="http://schemas.microsoft.com/office/word/2010/wordprocessingDrawing" xmlns:wp="http://schemas.openxmlformats.org/drawingml/2006/wordprocessingDrawing" xmlns:w10="urn:schemas-microsoft-com:office:word" xmlns:w="http://schemas.openxmlformats.org/wordprocessingml/2006/main" xmlns:w14="http://schemas.microsoft.com/office/word/2010/wordml" xmlns:w15="http://schemas.microsoft.com/office/word/2012/wordml" xmlns:wpg="http://schemas.microsoft.com/office/word/2010/wordprocessingGroup" xmlns:wpi="http://schemas.microsoft.com/office/word/2010/wordprocessingInk" xmlns:wne="http://schemas.microsoft.com/office/word/2006/wordml" xmlns:wps="http://schemas.microsoft.com/office/word/2010/wordprocessingShape" mc:Ignorable="w14 w15 wp14">
+<w:document xmlns:wpc="http://schemas.microsoft.com/office/word/2010/wordprocessingCanvas" xmlns:cx="http://schemas.microsoft.com/office/drawing/2014/chartex" xmlns:cx1="http://schemas.microsoft.com/office/drawing/2015/9/8/chartex" xmlns:cx2="http://schemas.microsoft.com/office/drawing/2015/10/21/chartex" xmlns:cx3="http://schemas.microsoft.com/office/drawing/2016/5/9/chartex" xmlns:cx4="http://schemas.microsoft.com/office/drawing/2016/5/10/chartex" xmlns:cx5="http://schemas.microsoft.com/office/drawing/2016/5/11/chartex" xmlns:cx6="http://schemas.microsoft.com/office/drawing/2016/5/12/chartex" xmlns:cx7="http://schemas.microsoft.com/office/drawing/2016/5/13/chartex" xmlns:cx8="http://schemas.microsoft.com/office/drawing/2016/5/14/chartex" xmlns:mc="http://schemas.openxmlformats.org/markup-compatibility/2006" xmlns:o="urn:schemas-microsoft-com:office:office" xmlns:r="http://schemas.openxmlformats.org/officeDocument/2006/relationships" xmlns:m="http://schemas.openxmlformats.org/officeDocument/2006/math" xmlns:v="urn:schemas-microsoft-com:vml" xmlns:wp14="http://schemas.microsoft.com/office/word/2010/wordprocessingDrawing" xmlns:wp="http://schemas.openxmlformats.org/drawingml/2006/wordprocessingDrawing" xmlns:w10="urn:schemas-microsoft-com:office:word" xmlns:w="http://schemas.openxmlformats.org/wordprocessingml/2006/main" xmlns:w14="http://schemas.microsoft.com/office/word/2010/wordml" xmlns:w15="http://schemas.microsoft.com/office/word/2012/wordml" xmlns:w16se="http://schemas.microsoft.com/office/word/2015/wordml/symex" xmlns:wpg="http://schemas.microsoft.com/office/word/2010/wordprocessingGroup" xmlns:wpi="http://schemas.microsoft.com/office/word/2010/wordprocessingInk" xmlns:wne="http://schemas.microsoft.com/office/word/2006/wordml" xmlns:wps="http://schemas.microsoft.com/office/word/2010/wordprocessingShape" mc:Ignorable="w14 w15 w16se wp14">
   <w:body>
     <w:p>
       <w:pPr>
@@ -90,15 +90,47 @@
           <w:sz w:val="22"/>
           <w:szCs w:val="22"/>
         </w:rPr>
-        <w:t>Following the local election for one of the NHDC seats for Knebworth ward in May, Steve Deakin-Davies was elected as a councillor. Steve enjoys living in Knebworth together with his partner and children, and has lived here for over 14 years having living nearby</w:t>
-      </w:r>
-      <w:r>
-        <w:rPr>
-          <w:rFonts w:ascii="Times New Roman" w:hAnsi="Times New Roman" w:cs="Times New Roman"/>
-          <w:sz w:val="22"/>
-          <w:szCs w:val="22"/>
-        </w:rPr>
-        <w:t xml:space="preserve"> previously for a similar length of time.  Steve had previously been a Parish Councillor, and has been involved in a wide range of community activities, most recently with the Knebworth Festival when he ran a video and live performance night showcasing local talent. Steve is interested in helping young people get a start in life as entrepreneurs, and works as a lecturer and mentor at the University of Hertfordshire, helping set up and develop a whole range of businesses. Steve also has a particular interest in health matters, and previously work as a nurse at the Lister Hospital.</w:t>
+        <w:t xml:space="preserve">Following the local election for one of the NHDC seats for Knebworth ward in May, Steve Deakin-Davies was elected as a councillor. Steve enjoys living in Knebworth together with his partner and children, and has lived here for over 14 years having </w:t>
+      </w:r>
+      <w:r>
+        <w:rPr>
+          <w:rFonts w:ascii="Times New Roman" w:hAnsi="Times New Roman" w:cs="Times New Roman"/>
+          <w:sz w:val="22"/>
+          <w:szCs w:val="22"/>
+        </w:rPr>
+        <w:t>lived</w:t>
+      </w:r>
+      <w:r>
+        <w:rPr>
+          <w:rFonts w:ascii="Times New Roman" w:hAnsi="Times New Roman" w:cs="Times New Roman"/>
+          <w:sz w:val="22"/>
+          <w:szCs w:val="22"/>
+        </w:rPr>
+        <w:t xml:space="preserve"> nearby</w:t>
+      </w:r>
+      <w:r>
+        <w:rPr>
+          <w:rFonts w:ascii="Times New Roman" w:hAnsi="Times New Roman" w:cs="Times New Roman"/>
+          <w:sz w:val="22"/>
+          <w:szCs w:val="22"/>
+        </w:rPr>
+        <w:t xml:space="preserve"> previously for a similar length of time.  Steve had previously been a Parish Councillor, and has been involved in a wide range of community activities, most recently with the Knebworth Festival when he ran a video and live performance night showcasing local talent. Steve is interested in helping young people get a start in life as entrepreneurs, and works as a lecturer and mentor at the University of Hertfordshire, helping set up and develop a range of businesses. Steve also has a</w:t>
+      </w:r>
+      <w:r>
+        <w:rPr>
+          <w:rFonts w:ascii="Times New Roman" w:hAnsi="Times New Roman" w:cs="Times New Roman"/>
+          <w:sz w:val="22"/>
+          <w:szCs w:val="22"/>
+        </w:rPr>
+        <w:t>n</w:t>
+      </w:r>
+      <w:r>
+        <w:rPr>
+          <w:rFonts w:ascii="Times New Roman" w:hAnsi="Times New Roman" w:cs="Times New Roman"/>
+          <w:sz w:val="22"/>
+          <w:szCs w:val="22"/>
+        </w:rPr>
+        <w:t xml:space="preserve"> interest in health matters, and previously work as a nurse at the Lister Hospital.</w:t>
       </w:r>
     </w:p>
     <w:p>
@@ -117,28 +149,72 @@
           <w:szCs w:val="22"/>
         </w:rPr>
         <w:t>Please contact Steve using the contact details below.</w:t>
+      </w:r>
+    </w:p>
+    <w:p>
+      <w:pPr>
+        <w:spacing w:after="0"/>
+        <w:rPr>
+          <w:rFonts w:ascii="Times New Roman" w:hAnsi="Times New Roman" w:cs="Times New Roman"/>
+          <w:b/>
+          <w:sz w:val="24"/>
+          <w:szCs w:val="24"/>
+        </w:rPr>
+      </w:pPr>
+      <w:r>
+        <w:rPr>
+          <w:rFonts w:ascii="Times New Roman" w:hAnsi="Times New Roman" w:cs="Times New Roman"/>
+          <w:b/>
+          <w:sz w:val="24"/>
+          <w:szCs w:val="24"/>
+        </w:rPr>
+        <w:t>NHDC New Civic Year</w:t>
+      </w:r>
+    </w:p>
+    <w:p>
+      <w:pPr>
+        <w:spacing w:line="276" w:lineRule="auto"/>
+        <w:rPr>
+          <w:rFonts w:ascii="Times New Roman" w:hAnsi="Times New Roman" w:cs="Times New Roman"/>
+          <w:sz w:val="22"/>
+          <w:szCs w:val="22"/>
+        </w:rPr>
+      </w:pPr>
+      <w:r>
+        <w:rPr>
+          <w:rFonts w:ascii="Times New Roman" w:hAnsi="Times New Roman" w:cs="Times New Roman"/>
+          <w:sz w:val="22"/>
+          <w:szCs w:val="22"/>
+        </w:rPr>
+        <w:t xml:space="preserve">The civic year for NHDC runs from May, following the local elections in Knebworth ward and a number of other NHDC seats. The new council will therefore have a different composition to the year just ended.  </w:t>
+      </w:r>
+    </w:p>
+    <w:p>
+      <w:pPr>
+        <w:spacing w:line="276" w:lineRule="auto"/>
+        <w:rPr>
+          <w:rFonts w:ascii="Times New Roman" w:hAnsi="Times New Roman" w:cs="Times New Roman"/>
+          <w:sz w:val="22"/>
+          <w:szCs w:val="22"/>
+        </w:rPr>
+      </w:pPr>
+      <w:r>
+        <w:rPr>
+          <w:rFonts w:ascii="Times New Roman" w:hAnsi="Times New Roman" w:cs="Times New Roman"/>
+          <w:sz w:val="22"/>
+          <w:szCs w:val="22"/>
+        </w:rPr>
+        <w:t>The Annual Meeting of the NHDC Council on 19th May is the first meeting of the new year, and includes appointment onto the various committees that make up the District Council, and the chairs and v</w:t>
       </w:r>
       <w:bookmarkStart w:id="0" w:name="_GoBack"/>
       <w:bookmarkEnd w:id="0"/>
-    </w:p>
-    <w:p>
-      <w:pPr>
-        <w:spacing w:after="0"/>
-        <w:rPr>
-          <w:rFonts w:ascii="Times New Roman" w:hAnsi="Times New Roman" w:cs="Times New Roman"/>
-          <w:b/>
-          <w:sz w:val="24"/>
-          <w:szCs w:val="24"/>
-        </w:rPr>
-      </w:pPr>
-      <w:r>
-        <w:rPr>
-          <w:rFonts w:ascii="Times New Roman" w:hAnsi="Times New Roman" w:cs="Times New Roman"/>
-          <w:b/>
-          <w:sz w:val="24"/>
-          <w:szCs w:val="24"/>
-        </w:rPr>
-        <w:t>NHDC New Civic Year</w:t>
+      <w:r>
+        <w:rPr>
+          <w:rFonts w:ascii="Times New Roman" w:hAnsi="Times New Roman" w:cs="Times New Roman"/>
+          <w:sz w:val="22"/>
+          <w:szCs w:val="22"/>
+        </w:rPr>
+        <w:t>ice-chairs of the committee.  Both Steve Deakin-Davies and I will be on the Southern Rural Committee, as this is the one that deals with matters relating to the villages in the south of the district, and will advise on which other(s) we will individually be on next month once the annual meeting has been held.</w:t>
       </w:r>
     </w:p>
     <w:p>
@@ -150,14 +226,6 @@
           <w:szCs w:val="22"/>
         </w:rPr>
       </w:pPr>
-      <w:r>
-        <w:rPr>
-          <w:rFonts w:ascii="Times New Roman" w:hAnsi="Times New Roman" w:cs="Times New Roman"/>
-          <w:sz w:val="22"/>
-          <w:szCs w:val="22"/>
-        </w:rPr>
-        <w:t xml:space="preserve">The civic year for NHDC runs from May, following the local elections in Knebworth ward and a number of other NHDC seats. The new council will therefore have a different composition to the year just ended.  </w:t>
-      </w:r>
     </w:p>
     <w:p>
       <w:pPr>
@@ -174,7 +242,31 @@
           <w:sz w:val="22"/>
           <w:szCs w:val="22"/>
         </w:rPr>
-        <w:t>The Annual Meeting of the NHDC Council on 19th May is the first meeting of the new year, and includes appointment onto the various committees that make up the District Council, and the chairs and vice-chairs of the committee.  Both Steve Deakin-Davies and I will be on the Southern Rural Committee, as this is the one that deals with matters relating to the villages in the south of the district, and will advise on which other(s) we will individually be on next month once the annual meeting has been held.</w:t>
+        <w:t>June will be a month with many activities, in</w:t>
+      </w:r>
+      <w:r>
+        <w:rPr>
+          <w:rFonts w:ascii="Times New Roman" w:hAnsi="Times New Roman" w:cs="Times New Roman"/>
+          <w:sz w:val="22"/>
+          <w:szCs w:val="22"/>
+        </w:rPr>
+        <w:t>cluding the Knebworth Festival</w:t>
+      </w:r>
+      <w:r>
+        <w:rPr>
+          <w:rFonts w:ascii="Times New Roman" w:hAnsi="Times New Roman" w:cs="Times New Roman"/>
+          <w:sz w:val="22"/>
+          <w:szCs w:val="22"/>
+        </w:rPr>
+        <w:t xml:space="preserve">, and </w:t>
+      </w:r>
+      <w:r>
+        <w:rPr>
+          <w:rFonts w:ascii="Times New Roman" w:hAnsi="Times New Roman" w:cs="Times New Roman"/>
+          <w:sz w:val="22"/>
+          <w:szCs w:val="22"/>
+        </w:rPr>
+        <w:t>I am looking forward to going along to some of the events and will no doubt see some of you there.</w:t>
       </w:r>
     </w:p>
     <w:p>
@@ -202,31 +294,23 @@
           <w:sz w:val="22"/>
           <w:szCs w:val="22"/>
         </w:rPr>
-        <w:t>June will be a month with many activities, in</w:t>
-      </w:r>
-      <w:r>
-        <w:rPr>
-          <w:rFonts w:ascii="Times New Roman" w:hAnsi="Times New Roman" w:cs="Times New Roman"/>
-          <w:sz w:val="22"/>
-          <w:szCs w:val="22"/>
-        </w:rPr>
-        <w:t>cluding the Knebworth Festival</w:t>
-      </w:r>
-      <w:r>
-        <w:rPr>
-          <w:rFonts w:ascii="Times New Roman" w:hAnsi="Times New Roman" w:cs="Times New Roman"/>
-          <w:sz w:val="22"/>
-          <w:szCs w:val="22"/>
-        </w:rPr>
-        <w:t xml:space="preserve">, and </w:t>
-      </w:r>
-      <w:r>
-        <w:rPr>
-          <w:rFonts w:ascii="Times New Roman" w:hAnsi="Times New Roman" w:cs="Times New Roman"/>
-          <w:sz w:val="22"/>
-          <w:szCs w:val="22"/>
-        </w:rPr>
-        <w:t>I am looking forward to going along to some of the events and will no doubt see some of you there.</w:t>
+        <w:t>Please contact your NHDC councillors</w:t>
+      </w:r>
+      <w:r>
+        <w:rPr>
+          <w:rFonts w:ascii="Times New Roman" w:hAnsi="Times New Roman" w:cs="Times New Roman"/>
+          <w:sz w:val="22"/>
+          <w:szCs w:val="22"/>
+        </w:rPr>
+        <w:t xml:space="preserve"> if you would like to discuss these or any other matters</w:t>
+      </w:r>
+      <w:r>
+        <w:rPr>
+          <w:rFonts w:ascii="Times New Roman" w:hAnsi="Times New Roman" w:cs="Times New Roman"/>
+          <w:sz w:val="22"/>
+          <w:szCs w:val="22"/>
+        </w:rPr>
+        <w:t xml:space="preserve">: </w:t>
       </w:r>
     </w:p>
     <w:p>
@@ -234,10 +318,74 @@
         <w:spacing w:line="276" w:lineRule="auto"/>
         <w:rPr>
           <w:rFonts w:ascii="Times New Roman" w:hAnsi="Times New Roman" w:cs="Times New Roman"/>
-          <w:sz w:val="22"/>
-          <w:szCs w:val="22"/>
-        </w:rPr>
-      </w:pPr>
+          <w:b/>
+          <w:sz w:val="22"/>
+          <w:szCs w:val="22"/>
+        </w:rPr>
+      </w:pPr>
+      <w:r>
+        <w:rPr>
+          <w:rFonts w:ascii="Times New Roman" w:hAnsi="Times New Roman" w:cs="Times New Roman"/>
+          <w:b/>
+          <w:sz w:val="22"/>
+          <w:szCs w:val="22"/>
+        </w:rPr>
+        <w:t>Steve Hemingway,</w:t>
+      </w:r>
+      <w:r>
+        <w:rPr>
+          <w:rFonts w:ascii="Times New Roman" w:hAnsi="Times New Roman" w:cs="Times New Roman"/>
+          <w:b/>
+          <w:sz w:val="22"/>
+          <w:szCs w:val="22"/>
+        </w:rPr>
+        <w:t xml:space="preserve"> </w:t>
+      </w:r>
+      <w:r>
+        <w:rPr>
+          <w:rFonts w:ascii="Times New Roman" w:hAnsi="Times New Roman" w:cs="Times New Roman"/>
+          <w:b/>
+          <w:sz w:val="22"/>
+          <w:szCs w:val="22"/>
+        </w:rPr>
+        <w:t>steve@</w:t>
+      </w:r>
+      <w:r>
+        <w:rPr>
+          <w:rFonts w:ascii="Times New Roman" w:hAnsi="Times New Roman" w:cs="Times New Roman"/>
+          <w:b/>
+          <w:sz w:val="22"/>
+          <w:szCs w:val="22"/>
+        </w:rPr>
+        <w:t xml:space="preserve">stevehemingway.com </w:t>
+      </w:r>
+      <w:r>
+        <w:rPr>
+          <w:rFonts w:ascii="Times New Roman" w:hAnsi="Times New Roman" w:cs="Times New Roman"/>
+          <w:b/>
+          <w:sz w:val="22"/>
+          <w:szCs w:val="22"/>
+        </w:rPr>
+        <w:t>or phone</w:t>
+      </w:r>
+      <w:r>
+        <w:rPr>
+          <w:rFonts w:ascii="Times New Roman" w:hAnsi="Times New Roman" w:cs="Times New Roman"/>
+          <w:b/>
+          <w:sz w:val="22"/>
+          <w:szCs w:val="22"/>
+        </w:rPr>
+        <w:t xml:space="preserve"> 01438 940594</w:t>
+      </w:r>
+      <w:r>
+        <w:rPr>
+          <w:rFonts w:ascii="Times New Roman" w:hAnsi="Times New Roman" w:cs="Times New Roman"/>
+          <w:b/>
+          <w:sz w:val="22"/>
+          <w:szCs w:val="22"/>
+        </w:rPr>
+        <w:t xml:space="preserve"> (please include STD code when dialling)</w:t>
+      </w:r>
     </w:p>
     <w:p>
       <w:pPr>
@@ -251,128 +399,11 @@
       <w:r>
         <w:rPr>
           <w:rFonts w:ascii="Times New Roman" w:hAnsi="Times New Roman" w:cs="Times New Roman"/>
-          <w:sz w:val="22"/>
-          <w:szCs w:val="22"/>
-        </w:rPr>
-        <w:t>Please contact your NHDC councillors</w:t>
-      </w:r>
-      <w:r>
-        <w:rPr>
-          <w:rFonts w:ascii="Times New Roman" w:hAnsi="Times New Roman" w:cs="Times New Roman"/>
-          <w:sz w:val="22"/>
-          <w:szCs w:val="22"/>
-        </w:rPr>
-        <w:t xml:space="preserve"> if you would like to discuss these or any other matters</w:t>
-      </w:r>
-      <w:r>
-        <w:rPr>
-          <w:rFonts w:ascii="Times New Roman" w:hAnsi="Times New Roman" w:cs="Times New Roman"/>
-          <w:sz w:val="22"/>
-          <w:szCs w:val="22"/>
-        </w:rPr>
-        <w:t xml:space="preserve">: </w:t>
-      </w:r>
-    </w:p>
-    <w:p>
-      <w:pPr>
-        <w:spacing w:line="276" w:lineRule="auto"/>
-        <w:rPr>
-          <w:rFonts w:ascii="Times New Roman" w:hAnsi="Times New Roman" w:cs="Times New Roman"/>
-          <w:b/>
-          <w:sz w:val="22"/>
-          <w:szCs w:val="22"/>
-        </w:rPr>
-      </w:pPr>
-      <w:r>
-        <w:rPr>
-          <w:rFonts w:ascii="Times New Roman" w:hAnsi="Times New Roman" w:cs="Times New Roman"/>
-          <w:b/>
-          <w:sz w:val="22"/>
-          <w:szCs w:val="22"/>
-        </w:rPr>
-        <w:t>Steve Hemingway,</w:t>
-      </w:r>
-      <w:r>
-        <w:rPr>
-          <w:rFonts w:ascii="Times New Roman" w:hAnsi="Times New Roman" w:cs="Times New Roman"/>
-          <w:b/>
-          <w:sz w:val="22"/>
-          <w:szCs w:val="22"/>
-        </w:rPr>
-        <w:t xml:space="preserve"> </w:t>
-      </w:r>
-      <w:r>
-        <w:rPr>
-          <w:rFonts w:ascii="Times New Roman" w:hAnsi="Times New Roman" w:cs="Times New Roman"/>
-          <w:b/>
-          <w:sz w:val="22"/>
-          <w:szCs w:val="22"/>
-        </w:rPr>
-        <w:t>steve@</w:t>
-      </w:r>
-      <w:r>
-        <w:rPr>
-          <w:rFonts w:ascii="Times New Roman" w:hAnsi="Times New Roman" w:cs="Times New Roman"/>
-          <w:b/>
-          <w:sz w:val="22"/>
-          <w:szCs w:val="22"/>
-        </w:rPr>
-        <w:t xml:space="preserve">stevehemingway.com </w:t>
-      </w:r>
-      <w:r>
-        <w:rPr>
-          <w:rFonts w:ascii="Times New Roman" w:hAnsi="Times New Roman" w:cs="Times New Roman"/>
-          <w:b/>
-          <w:sz w:val="22"/>
-          <w:szCs w:val="22"/>
-        </w:rPr>
-        <w:t>or phone</w:t>
-      </w:r>
-      <w:r>
-        <w:rPr>
-          <w:rFonts w:ascii="Times New Roman" w:hAnsi="Times New Roman" w:cs="Times New Roman"/>
-          <w:b/>
-          <w:sz w:val="22"/>
-          <w:szCs w:val="22"/>
-        </w:rPr>
-        <w:t xml:space="preserve"> 01438 940594</w:t>
-      </w:r>
-      <w:r>
-        <w:rPr>
-          <w:rFonts w:ascii="Times New Roman" w:hAnsi="Times New Roman" w:cs="Times New Roman"/>
-          <w:b/>
-          <w:sz w:val="22"/>
-          <w:szCs w:val="22"/>
-        </w:rPr>
-        <w:t xml:space="preserve"> (please include STD code when dialling)</w:t>
-      </w:r>
-    </w:p>
-    <w:p>
-      <w:pPr>
-        <w:spacing w:line="276" w:lineRule="auto"/>
-        <w:rPr>
-          <w:rFonts w:ascii="Times New Roman" w:hAnsi="Times New Roman" w:cs="Times New Roman"/>
-          <w:sz w:val="22"/>
-          <w:szCs w:val="22"/>
-        </w:rPr>
-      </w:pPr>
-      <w:r>
-        <w:rPr>
-          <w:rFonts w:ascii="Times New Roman" w:hAnsi="Times New Roman" w:cs="Times New Roman"/>
-          <w:b/>
-          <w:sz w:val="22"/>
-          <w:szCs w:val="22"/>
-        </w:rPr>
-        <w:t>Steve Deakin-Davies</w:t>
-      </w:r>
-      <w:r>
-        <w:rPr>
-          <w:rFonts w:ascii="Times New Roman" w:hAnsi="Times New Roman" w:cs="Times New Roman"/>
-          <w:b/>
-          <w:sz w:val="22"/>
-          <w:szCs w:val="22"/>
-        </w:rPr>
-        <w:t>,</w:t>
+          <w:b/>
+          <w:sz w:val="22"/>
+          <w:szCs w:val="22"/>
+        </w:rPr>
+        <w:t>Steve Deakin-Davies,</w:t>
       </w:r>
       <w:r>
         <w:rPr>
@@ -408,16 +439,7 @@
           <w:sz w:val="22"/>
           <w:szCs w:val="22"/>
         </w:rPr>
-        <w:t>gmail</w:t>
-      </w:r>
-      <w:r>
-        <w:rPr>
-          <w:rFonts w:ascii="Times New Roman" w:hAnsi="Times New Roman" w:cs="Times New Roman"/>
-          <w:b/>
-          <w:sz w:val="22"/>
-          <w:szCs w:val="22"/>
-        </w:rPr>
-        <w:t xml:space="preserve">.com </w:t>
+        <w:t xml:space="preserve">gmail.com </w:t>
       </w:r>
       <w:r>
         <w:rPr>
@@ -578,7 +600,7 @@
 </file>
 
 <file path=word/endnotes.xml><?xml version="1.0" encoding="utf-8"?>
-<w:endnotes xmlns:wpc="http://schemas.microsoft.com/office/word/2010/wordprocessingCanvas" xmlns:mc="http://schemas.openxmlformats.org/markup-compatibility/2006" xmlns:o="urn:schemas-microsoft-com:office:office" xmlns:r="http://schemas.openxmlformats.org/officeDocument/2006/relationships" xmlns:m="http://schemas.openxmlformats.org/officeDocument/2006/math" xmlns:v="urn:schemas-microsoft-com:vml" xmlns:wp14="http://schemas.microsoft.com/office/word/2010/wordprocessingDrawing" xmlns:wp="http://schemas.openxmlformats.org/drawingml/2006/wordprocessingDrawing" xmlns:w10="urn:schemas-microsoft-com:office:word" xmlns:w="http://schemas.openxmlformats.org/wordprocessingml/2006/main" xmlns:w14="http://schemas.microsoft.com/office/word/2010/wordml" xmlns:w15="http://schemas.microsoft.com/office/word/2012/wordml" xmlns:wpg="http://schemas.microsoft.com/office/word/2010/wordprocessingGroup" xmlns:wpi="http://schemas.microsoft.com/office/word/2010/wordprocessingInk" xmlns:wne="http://schemas.microsoft.com/office/word/2006/wordml" xmlns:wps="http://schemas.microsoft.com/office/word/2010/wordprocessingShape" mc:Ignorable="w14 w15 wp14">
+<w:endnotes xmlns:wpc="http://schemas.microsoft.com/office/word/2010/wordprocessingCanvas" xmlns:cx="http://schemas.microsoft.com/office/drawing/2014/chartex" xmlns:cx1="http://schemas.microsoft.com/office/drawing/2015/9/8/chartex" xmlns:cx2="http://schemas.microsoft.com/office/drawing/2015/10/21/chartex" xmlns:cx3="http://schemas.microsoft.com/office/drawing/2016/5/9/chartex" xmlns:cx4="http://schemas.microsoft.com/office/drawing/2016/5/10/chartex" xmlns:cx5="http://schemas.microsoft.com/office/drawing/2016/5/11/chartex" xmlns:cx6="http://schemas.microsoft.com/office/drawing/2016/5/12/chartex" xmlns:cx7="http://schemas.microsoft.com/office/drawing/2016/5/13/chartex" xmlns:cx8="http://schemas.microsoft.com/office/drawing/2016/5/14/chartex" xmlns:mc="http://schemas.openxmlformats.org/markup-compatibility/2006" xmlns:o="urn:schemas-microsoft-com:office:office" xmlns:r="http://schemas.openxmlformats.org/officeDocument/2006/relationships" xmlns:m="http://schemas.openxmlformats.org/officeDocument/2006/math" xmlns:v="urn:schemas-microsoft-com:vml" xmlns:wp14="http://schemas.microsoft.com/office/word/2010/wordprocessingDrawing" xmlns:wp="http://schemas.openxmlformats.org/drawingml/2006/wordprocessingDrawing" xmlns:w10="urn:schemas-microsoft-com:office:word" xmlns:w="http://schemas.openxmlformats.org/wordprocessingml/2006/main" xmlns:w14="http://schemas.microsoft.com/office/word/2010/wordml" xmlns:w15="http://schemas.microsoft.com/office/word/2012/wordml" xmlns:w16se="http://schemas.microsoft.com/office/word/2015/wordml/symex" xmlns:wpg="http://schemas.microsoft.com/office/word/2010/wordprocessingGroup" xmlns:wpi="http://schemas.microsoft.com/office/word/2010/wordprocessingInk" xmlns:wne="http://schemas.microsoft.com/office/word/2006/wordml" xmlns:wps="http://schemas.microsoft.com/office/word/2010/wordprocessingShape" mc:Ignorable="w14 w15 w16se wp14">
   <w:endnote w:type="separator" w:id="-1">
     <w:p>
       <w:pPr>
@@ -603,7 +625,7 @@
 </file>
 
 <file path=word/footnotes.xml><?xml version="1.0" encoding="utf-8"?>
-<w:footnotes xmlns:wpc="http://schemas.microsoft.com/office/word/2010/wordprocessingCanvas" xmlns:mc="http://schemas.openxmlformats.org/markup-compatibility/2006" xmlns:o="urn:schemas-microsoft-com:office:office" xmlns:r="http://schemas.openxmlformats.org/officeDocument/2006/relationships" xmlns:m="http://schemas.openxmlformats.org/officeDocument/2006/math" xmlns:v="urn:schemas-microsoft-com:vml" xmlns:wp14="http://schemas.microsoft.com/office/word/2010/wordprocessingDrawing" xmlns:wp="http://schemas.openxmlformats.org/drawingml/2006/wordprocessingDrawing" xmlns:w10="urn:schemas-microsoft-com:office:word" xmlns:w="http://schemas.openxmlformats.org/wordprocessingml/2006/main" xmlns:w14="http://schemas.microsoft.com/office/word/2010/wordml" xmlns:w15="http://schemas.microsoft.com/office/word/2012/wordml" xmlns:wpg="http://schemas.microsoft.com/office/word/2010/wordprocessingGroup" xmlns:wpi="http://schemas.microsoft.com/office/word/2010/wordprocessingInk" xmlns:wne="http://schemas.microsoft.com/office/word/2006/wordml" xmlns:wps="http://schemas.microsoft.com/office/word/2010/wordprocessingShape" mc:Ignorable="w14 w15 wp14">
+<w:footnotes xmlns:wpc="http://schemas.microsoft.com/office/word/2010/wordprocessingCanvas" xmlns:cx="http://schemas.microsoft.com/office/drawing/2014/chartex" xmlns:cx1="http://schemas.microsoft.com/office/drawing/2015/9/8/chartex" xmlns:cx2="http://schemas.microsoft.com/office/drawing/2015/10/21/chartex" xmlns:cx3="http://schemas.microsoft.com/office/drawing/2016/5/9/chartex" xmlns:cx4="http://schemas.microsoft.com/office/drawing/2016/5/10/chartex" xmlns:cx5="http://schemas.microsoft.com/office/drawing/2016/5/11/chartex" xmlns:cx6="http://schemas.microsoft.com/office/drawing/2016/5/12/chartex" xmlns:cx7="http://schemas.microsoft.com/office/drawing/2016/5/13/chartex" xmlns:cx8="http://schemas.microsoft.com/office/drawing/2016/5/14/chartex" xmlns:mc="http://schemas.openxmlformats.org/markup-compatibility/2006" xmlns:o="urn:schemas-microsoft-com:office:office" xmlns:r="http://schemas.openxmlformats.org/officeDocument/2006/relationships" xmlns:m="http://schemas.openxmlformats.org/officeDocument/2006/math" xmlns:v="urn:schemas-microsoft-com:vml" xmlns:wp14="http://schemas.microsoft.com/office/word/2010/wordprocessingDrawing" xmlns:wp="http://schemas.openxmlformats.org/drawingml/2006/wordprocessingDrawing" xmlns:w10="urn:schemas-microsoft-com:office:word" xmlns:w="http://schemas.openxmlformats.org/wordprocessingml/2006/main" xmlns:w14="http://schemas.microsoft.com/office/word/2010/wordml" xmlns:w15="http://schemas.microsoft.com/office/word/2012/wordml" xmlns:w16se="http://schemas.microsoft.com/office/word/2015/wordml/symex" xmlns:wpg="http://schemas.microsoft.com/office/word/2010/wordprocessingGroup" xmlns:wpi="http://schemas.microsoft.com/office/word/2010/wordprocessingInk" xmlns:wne="http://schemas.microsoft.com/office/word/2006/wordml" xmlns:wps="http://schemas.microsoft.com/office/word/2010/wordprocessingShape" mc:Ignorable="w14 w15 w16se wp14">
   <w:footnote w:type="separator" w:id="-1">
     <w:p>
       <w:pPr>
@@ -628,7 +650,7 @@
 </file>
 
 <file path=word/numbering.xml><?xml version="1.0" encoding="utf-8"?>
-<w:numbering xmlns:wpc="http://schemas.microsoft.com/office/word/2010/wordprocessingCanvas" xmlns:mc="http://schemas.openxmlformats.org/markup-compatibility/2006" xmlns:o="urn:schemas-microsoft-com:office:office" xmlns:r="http://schemas.openxmlformats.org/officeDocument/2006/relationships" xmlns:m="http://schemas.openxmlformats.org/officeDocument/2006/math" xmlns:v="urn:schemas-microsoft-com:vml" xmlns:wp14="http://schemas.microsoft.com/office/word/2010/wordprocessingDrawing" xmlns:wp="http://schemas.openxmlformats.org/drawingml/2006/wordprocessingDrawing" xmlns:w10="urn:schemas-microsoft-com:office:word" xmlns:w="http://schemas.openxmlformats.org/wordprocessingml/2006/main" xmlns:w14="http://schemas.microsoft.com/office/word/2010/wordml" xmlns:w15="http://schemas.microsoft.com/office/word/2012/wordml" xmlns:wpg="http://schemas.microsoft.com/office/word/2010/wordprocessingGroup" xmlns:wpi="http://schemas.microsoft.com/office/word/2010/wordprocessingInk" xmlns:wne="http://schemas.microsoft.com/office/word/2006/wordml" xmlns:wps="http://schemas.microsoft.com/office/word/2010/wordprocessingShape" mc:Ignorable="w14 w15 wp14">
+<w:numbering xmlns:wpc="http://schemas.microsoft.com/office/word/2010/wordprocessingCanvas" xmlns:cx="http://schemas.microsoft.com/office/drawing/2014/chartex" xmlns:cx1="http://schemas.microsoft.com/office/drawing/2015/9/8/chartex" xmlns:cx2="http://schemas.microsoft.com/office/drawing/2015/10/21/chartex" xmlns:cx3="http://schemas.microsoft.com/office/drawing/2016/5/9/chartex" xmlns:cx4="http://schemas.microsoft.com/office/drawing/2016/5/10/chartex" xmlns:cx5="http://schemas.microsoft.com/office/drawing/2016/5/11/chartex" xmlns:cx6="http://schemas.microsoft.com/office/drawing/2016/5/12/chartex" xmlns:cx7="http://schemas.microsoft.com/office/drawing/2016/5/13/chartex" xmlns:cx8="http://schemas.microsoft.com/office/drawing/2016/5/14/chartex" xmlns:mc="http://schemas.openxmlformats.org/markup-compatibility/2006" xmlns:o="urn:schemas-microsoft-com:office:office" xmlns:r="http://schemas.openxmlformats.org/officeDocument/2006/relationships" xmlns:m="http://schemas.openxmlformats.org/officeDocument/2006/math" xmlns:v="urn:schemas-microsoft-com:vml" xmlns:wp14="http://schemas.microsoft.com/office/word/2010/wordprocessingDrawing" xmlns:wp="http://schemas.openxmlformats.org/drawingml/2006/wordprocessingDrawing" xmlns:w10="urn:schemas-microsoft-com:office:word" xmlns:w="http://schemas.openxmlformats.org/wordprocessingml/2006/main" xmlns:w14="http://schemas.microsoft.com/office/word/2010/wordml" xmlns:w15="http://schemas.microsoft.com/office/word/2012/wordml" xmlns:w16se="http://schemas.microsoft.com/office/word/2015/wordml/symex" xmlns:wpg="http://schemas.microsoft.com/office/word/2010/wordprocessingGroup" xmlns:wpi="http://schemas.microsoft.com/office/word/2010/wordprocessingInk" xmlns:wne="http://schemas.microsoft.com/office/word/2006/wordml" xmlns:wps="http://schemas.microsoft.com/office/word/2010/wordprocessingShape" mc:Ignorable="w14 w15 w16se wp14">
   <w:abstractNum w:abstractNumId="0" w15:restartNumberingAfterBreak="0">
     <w:nsid w:val="FFFFFFFE"/>
     <w:multiLevelType w:val="singleLevel"/>
@@ -892,7 +914,7 @@
 </file>
 
 <file path=word/styles.xml><?xml version="1.0" encoding="utf-8"?>
-<w:styles xmlns:mc="http://schemas.openxmlformats.org/markup-compatibility/2006" xmlns:r="http://schemas.openxmlformats.org/officeDocument/2006/relationships" xmlns:w="http://schemas.openxmlformats.org/wordprocessingml/2006/main" xmlns:w14="http://schemas.microsoft.com/office/word/2010/wordml" xmlns:w15="http://schemas.microsoft.com/office/word/2012/wordml" mc:Ignorable="w14 w15">
+<w:styles xmlns:mc="http://schemas.openxmlformats.org/markup-compatibility/2006" xmlns:r="http://schemas.openxmlformats.org/officeDocument/2006/relationships" xmlns:w="http://schemas.openxmlformats.org/wordprocessingml/2006/main" xmlns:w14="http://schemas.microsoft.com/office/word/2010/wordml" xmlns:w15="http://schemas.microsoft.com/office/word/2012/wordml" xmlns:w16se="http://schemas.microsoft.com/office/word/2015/wordml/symex" mc:Ignorable="w14 w15 w16se">
   <w:docDefaults>
     <w:rPrDefault>
       <w:rPr>
@@ -902,7 +924,7 @@
     </w:rPrDefault>
     <w:pPrDefault/>
   </w:docDefaults>
-  <w:latentStyles w:defLockedState="0" w:defUIPriority="99" w:defSemiHidden="0" w:defUnhideWhenUsed="0" w:defQFormat="0" w:count="371">
+  <w:latentStyles w:defLockedState="0" w:defUIPriority="99" w:defSemiHidden="0" w:defUnhideWhenUsed="0" w:defQFormat="0" w:count="374">
     <w:lsdException w:name="Normal" w:uiPriority="0" w:qFormat="1"/>
     <w:lsdException w:name="heading 1" w:uiPriority="9" w:qFormat="1"/>
     <w:lsdException w:name="heading 2" w:semiHidden="1" w:uiPriority="9" w:unhideWhenUsed="1" w:qFormat="1"/>
@@ -1008,7 +1030,6 @@
     <w:lsdException w:name="HTML Sample" w:semiHidden="1" w:unhideWhenUsed="1"/>
     <w:lsdException w:name="HTML Typewriter" w:semiHidden="1" w:unhideWhenUsed="1"/>
     <w:lsdException w:name="HTML Variable" w:semiHidden="1" w:unhideWhenUsed="1"/>
-    <w:lsdException w:name="Normal Table" w:semiHidden="1" w:unhideWhenUsed="1"/>
     <w:lsdException w:name="annotation subject" w:semiHidden="1" w:unhideWhenUsed="1"/>
     <w:lsdException w:name="No List" w:semiHidden="1" w:unhideWhenUsed="1"/>
     <w:lsdException w:name="Outline List 1" w:semiHidden="1" w:unhideWhenUsed="1"/>
@@ -1053,7 +1074,6 @@
     <w:lsdException w:name="Table Professional" w:semiHidden="1" w:unhideWhenUsed="1"/>
     <w:lsdException w:name="Table Subtle 1" w:semiHidden="1" w:unhideWhenUsed="1"/>
     <w:lsdException w:name="Table Subtle 2" w:semiHidden="1" w:unhideWhenUsed="1"/>
-    <w:lsdException w:name="Table Web 1" w:semiHidden="1" w:unhideWhenUsed="1"/>
     <w:lsdException w:name="Table Web 2" w:semiHidden="1" w:unhideWhenUsed="1"/>
     <w:lsdException w:name="Table Web 3" w:semiHidden="1" w:unhideWhenUsed="1"/>
     <w:lsdException w:name="Balloon Text" w:semiHidden="1" w:unhideWhenUsed="1"/>
@@ -1274,6 +1294,9 @@
     <w:lsdException w:name="List Table 5 Dark Accent 6" w:uiPriority="50"/>
     <w:lsdException w:name="List Table 6 Colorful Accent 6" w:uiPriority="51"/>
     <w:lsdException w:name="List Table 7 Colorful Accent 6" w:uiPriority="52"/>
+    <w:lsdException w:name="Mention" w:semiHidden="1" w:unhideWhenUsed="1"/>
+    <w:lsdException w:name="Smart Hyperlink" w:semiHidden="1" w:unhideWhenUsed="1"/>
+    <w:lsdException w:name="Hashtag" w:semiHidden="1" w:unhideWhenUsed="1"/>
   </w:latentStyles>
   <w:style w:type="paragraph" w:default="1" w:styleId="Normal">
     <w:name w:val="Normal"/>

</xml_diff>